<commit_message>
added base classes and service for user
</commit_message>
<xml_diff>
--- a/documentation/ProjectPlan.docx
+++ b/documentation/ProjectPlan.docx
@@ -3610,6 +3610,12 @@
               </w:rPr>
               <w:t>Web application</w:t>
             </w:r>
+            <w:r>
+              <w:rPr>
+                <w:sz w:val="20"/>
+              </w:rPr>
+              <w:t xml:space="preserve">: an application that includes technologies such as Java for backend, React for frontend and WebSockets for real time chat and notifications </w:t>
+            </w:r>
           </w:p>
         </w:tc>
         <w:tc>
@@ -3716,6 +3722,7 @@
               <w:rPr>
                 <w:sz w:val="20"/>
               </w:rPr>
+              <w:lastRenderedPageBreak/>
               <w:t>Source code</w:t>
             </w:r>
           </w:p>
@@ -3770,7 +3777,6 @@
               <w:rPr>
                 <w:sz w:val="20"/>
               </w:rPr>
-              <w:lastRenderedPageBreak/>
               <w:t>Design documentation</w:t>
             </w:r>
           </w:p>
@@ -3819,7 +3825,13 @@
               <w:rPr>
                 <w:sz w:val="20"/>
               </w:rPr>
-              <w:t xml:space="preserve">Testing </w:t>
+              <w:t>Testing</w:t>
+            </w:r>
+            <w:r>
+              <w:rPr>
+                <w:sz w:val="20"/>
+              </w:rPr>
+              <w:t xml:space="preserve">: </w:t>
             </w:r>
           </w:p>
         </w:tc>
@@ -4543,6 +4555,7 @@
         </w:rPr>
         <w:t xml:space="preserve"> change </w:t>
       </w:r>
+      <w:proofErr w:type="gramStart"/>
       <w:r>
         <w:rPr>
           <w:i/>
@@ -4559,7 +4572,17 @@
           <w:szCs w:val="16"/>
           <w:lang w:val="en-US"/>
         </w:rPr>
-        <w:t xml:space="preserve"> the course of the project.</w:t>
+        <w:t xml:space="preserve"> the course of</w:t>
+      </w:r>
+      <w:proofErr w:type="gramEnd"/>
+      <w:r>
+        <w:rPr>
+          <w:i/>
+          <w:sz w:val="16"/>
+          <w:szCs w:val="16"/>
+          <w:lang w:val="en-US"/>
+        </w:rPr>
+        <w:t xml:space="preserve"> the project.</w:t>
       </w:r>
       <w:r>
         <w:rPr>
@@ -4606,7 +4629,15 @@
         <w:pStyle w:val="BodyText"/>
       </w:pPr>
       <w:r>
-        <w:t>This Product Breakdown Structure depicts what the end product of this project consists of, and therefore what is delivered to the client in the end: a software product, along with its documentation and proof of quality assurance measures.</w:t>
+        <w:t xml:space="preserve">This Product Breakdown Structure depicts what the </w:t>
+      </w:r>
+      <w:proofErr w:type="gramStart"/>
+      <w:r>
+        <w:t>end product</w:t>
+      </w:r>
+      <w:proofErr w:type="gramEnd"/>
+      <w:r>
+        <w:t xml:space="preserve"> of this project consists of, and therefore what is delivered to the client in the end: a software product, along with its documentation and proof of quality assurance measures.</w:t>
       </w:r>
     </w:p>
     <w:p>
@@ -4624,7 +4655,15 @@
         <w:t>Software product</w:t>
       </w:r>
       <w:r>
-        <w:t>, an application developed during the course of this project that serves the needs of the client by bringing a solution to their initial problem. Diving into the content of this application, it can be broken down into the following products:</w:t>
+        <w:t xml:space="preserve">, an application developed </w:t>
+      </w:r>
+      <w:proofErr w:type="gramStart"/>
+      <w:r>
+        <w:t>during the course of</w:t>
+      </w:r>
+      <w:proofErr w:type="gramEnd"/>
+      <w:r>
+        <w:t xml:space="preserve"> this project that serves the needs of the client by bringing a solution to their initial problem. Diving into the content of this application, it can be broken down into the following products:</w:t>
       </w:r>
     </w:p>
     <w:p>
@@ -4636,6 +4675,7 @@
         </w:numPr>
       </w:pPr>
       <w:r>
+        <w:lastRenderedPageBreak/>
         <w:t>Fronten</w:t>
       </w:r>
       <w:r>
@@ -4651,7 +4691,6 @@
         </w:numPr>
       </w:pPr>
       <w:r>
-        <w:lastRenderedPageBreak/>
         <w:t xml:space="preserve">Backend - server-side logic that handles all the data processing, storing, as well as database interactions </w:t>
       </w:r>
     </w:p>
@@ -4749,7 +4788,15 @@
         <w:t xml:space="preserve">Security report- </w:t>
       </w:r>
       <w:r>
-        <w:t>document that provides information about the vulnerabilities,  risks and possible threats of the software product and includes recommendations for a safe usage</w:t>
+        <w:t xml:space="preserve">document that provides information about the </w:t>
+      </w:r>
+      <w:proofErr w:type="gramStart"/>
+      <w:r>
+        <w:t>vulnerabilities,  risks</w:t>
+      </w:r>
+      <w:proofErr w:type="gramEnd"/>
+      <w:r>
+        <w:t xml:space="preserve"> and possible threats of the software product and includes recommendations for a safe usage</w:t>
       </w:r>
     </w:p>
     <w:p>
@@ -4809,7 +4856,15 @@
         <w:t>Continuous Integration setup</w:t>
       </w:r>
       <w:r>
-        <w:t xml:space="preserve"> – the process of merging different pieces of code form multiple developers, having each change automatically tested in order to </w:t>
+        <w:t xml:space="preserve"> – the process of merging different pieces of code form multiple developers, having each change automatically tested </w:t>
+      </w:r>
+      <w:proofErr w:type="gramStart"/>
+      <w:r>
+        <w:t>in order to</w:t>
+      </w:r>
+      <w:proofErr w:type="gramEnd"/>
+      <w:r>
+        <w:t xml:space="preserve"> </w:t>
       </w:r>
       <w:r>
         <w:t>maintain</w:t>
@@ -5194,6 +5249,7 @@
                 <w:lang w:val="en-US"/>
               </w:rPr>
             </w:pPr>
+            <w:proofErr w:type="gramStart"/>
             <w:r>
               <w:rPr>
                 <w:i/>
@@ -5201,6 +5257,7 @@
               </w:rPr>
               <w:t>S.S</w:t>
             </w:r>
+            <w:proofErr w:type="gramEnd"/>
           </w:p>
         </w:tc>
         <w:tc>
@@ -5305,6 +5362,7 @@
                 <w:lang w:val="en-US"/>
               </w:rPr>
             </w:pPr>
+            <w:proofErr w:type="gramStart"/>
             <w:r>
               <w:rPr>
                 <w:i/>
@@ -5312,6 +5370,7 @@
               </w:rPr>
               <w:t>J.D</w:t>
             </w:r>
+            <w:proofErr w:type="gramEnd"/>
           </w:p>
         </w:tc>
         <w:tc>
@@ -5490,6 +5549,7 @@
                 <w:lang w:val="en-US"/>
               </w:rPr>
             </w:pPr>
+            <w:proofErr w:type="gramStart"/>
             <w:r>
               <w:rPr>
                 <w:i/>
@@ -5497,6 +5557,7 @@
               </w:rPr>
               <w:t>B.R</w:t>
             </w:r>
+            <w:proofErr w:type="gramEnd"/>
           </w:p>
         </w:tc>
         <w:tc>
@@ -6735,6 +6796,12 @@
       <w:r>
         <w:t>Problem analysis</w:t>
       </w:r>
+      <w:r>
+        <w:t xml:space="preserve"> and design documentation</w:t>
+      </w:r>
+      <w:r>
+        <w:t xml:space="preserve"> </w:t>
+      </w:r>
     </w:p>
     <w:p>
       <w:pPr>
@@ -6745,7 +6812,10 @@
         </w:numPr>
       </w:pPr>
       <w:r>
-        <w:t>Design documentation</w:t>
+        <w:t>Software architecture</w:t>
+      </w:r>
+      <w:r>
+        <w:t xml:space="preserve"> and implementation</w:t>
       </w:r>
     </w:p>
     <w:p>
@@ -6757,10 +6827,10 @@
         </w:numPr>
       </w:pPr>
       <w:r>
-        <w:t>User stories</w:t>
-      </w:r>
-      <w:r>
-        <w:t xml:space="preserve"> </w:t>
+        <w:t>Testing</w:t>
+      </w:r>
+      <w:r>
+        <w:t xml:space="preserve"> and quality assurance</w:t>
       </w:r>
     </w:p>
     <w:p>
@@ -6772,10 +6842,10 @@
         </w:numPr>
       </w:pPr>
       <w:r>
-        <w:t>Software architecture</w:t>
-      </w:r>
-      <w:r>
-        <w:t xml:space="preserve"> and implementation</w:t>
+        <w:t>Client meetings (demo</w:t>
+      </w:r>
+      <w:r>
+        <w:t>)</w:t>
       </w:r>
     </w:p>
     <w:p>
@@ -6787,7 +6857,7 @@
         </w:numPr>
       </w:pPr>
       <w:r>
-        <w:t>Testing</w:t>
+        <w:t>Handover</w:t>
       </w:r>
     </w:p>
     <w:p>
@@ -6799,46 +6869,7 @@
         </w:numPr>
       </w:pPr>
       <w:r>
-        <w:t>Client meetings (demo</w:t>
-      </w:r>
-      <w:r>
-        <w:t>)</w:t>
-      </w:r>
-    </w:p>
-    <w:p>
-      <w:pPr>
-        <w:pStyle w:val="ListParagraph"/>
-        <w:numPr>
-          <w:ilvl w:val="0"/>
-          <w:numId w:val="19"/>
-        </w:numPr>
-      </w:pPr>
-      <w:r>
-        <w:t>Handover</w:t>
-      </w:r>
-    </w:p>
-    <w:p>
-      <w:pPr>
-        <w:pStyle w:val="ListParagraph"/>
-        <w:numPr>
-          <w:ilvl w:val="0"/>
-          <w:numId w:val="19"/>
-        </w:numPr>
-      </w:pPr>
-      <w:r>
         <w:t>Reflection</w:t>
-      </w:r>
-    </w:p>
-    <w:p>
-      <w:pPr>
-        <w:pStyle w:val="ListParagraph"/>
-        <w:numPr>
-          <w:ilvl w:val="0"/>
-          <w:numId w:val="19"/>
-        </w:numPr>
-      </w:pPr>
-      <w:r>
-        <w:t>Conclusion</w:t>
       </w:r>
     </w:p>
     <w:p>
@@ -8304,7 +8335,27 @@
           <w:szCs w:val="16"/>
           <w:lang w:val="en-GB"/>
         </w:rPr>
-        <w:t xml:space="preserve"> and also set goals where relevant. </w:t>
+        <w:t xml:space="preserve"> </w:t>
+      </w:r>
+      <w:proofErr w:type="gramStart"/>
+      <w:r>
+        <w:rPr>
+          <w:i/>
+          <w:sz w:val="16"/>
+          <w:szCs w:val="16"/>
+          <w:lang w:val="en-GB"/>
+        </w:rPr>
+        <w:t>and also</w:t>
+      </w:r>
+      <w:proofErr w:type="gramEnd"/>
+      <w:r>
+        <w:rPr>
+          <w:i/>
+          <w:sz w:val="16"/>
+          <w:szCs w:val="16"/>
+          <w:lang w:val="en-GB"/>
+        </w:rPr>
+        <w:t xml:space="preserve"> set goals where relevant. </w:t>
       </w:r>
       <w:r>
         <w:rPr>
@@ -8528,13 +8579,27 @@
     </w:p>
     <w:p>
       <w:pPr>
-        <w:pStyle w:val="Heading2"/>
-        <w:numPr>
-          <w:ilvl w:val="0"/>
-          <w:numId w:val="0"/>
-        </w:numPr>
+        <w:rPr>
+          <w:i/>
+          <w:sz w:val="16"/>
+          <w:szCs w:val="16"/>
+        </w:rPr>
       </w:pPr>
     </w:p>
+    <w:p>
+      <w:r>
+        <w:t>For this project, the testing strategy that will be used is unit testing, and it will mainly be applied to the logic layer of the application.</w:t>
+      </w:r>
+    </w:p>
+    <w:p>
+      <w:r>
+        <w:t xml:space="preserve">At the same time, the project will include the testing setup Sonarqube, where more that 80% of the business layer should be covered, in order to ensure </w:t>
+      </w:r>
+      <w:r>
+        <w:t>the quality of the application.</w:t>
+      </w:r>
+    </w:p>
+    <w:p/>
     <w:p>
       <w:pPr>
         <w:pStyle w:val="Heading2"/>
@@ -8690,7 +8755,27 @@
           <w:szCs w:val="16"/>
           <w:lang w:val="en-US"/>
         </w:rPr>
-        <w:t xml:space="preserve">Can you make use of a CI/CD environment or </w:t>
+        <w:t xml:space="preserve">Can you make use of a CI/CD </w:t>
+      </w:r>
+      <w:proofErr w:type="gramStart"/>
+      <w:r>
+        <w:rPr>
+          <w:i/>
+          <w:sz w:val="16"/>
+          <w:szCs w:val="16"/>
+          <w:lang w:val="en-US"/>
+        </w:rPr>
+        <w:t>environment</w:t>
+      </w:r>
+      <w:proofErr w:type="gramEnd"/>
+      <w:r>
+        <w:rPr>
+          <w:i/>
+          <w:sz w:val="16"/>
+          <w:szCs w:val="16"/>
+          <w:lang w:val="en-US"/>
+        </w:rPr>
+        <w:t xml:space="preserve"> or </w:t>
       </w:r>
       <w:r>
         <w:rPr>
@@ -8852,6 +8937,28 @@
           <w:i/>
         </w:rPr>
         <w:t>&gt;&gt;</w:t>
+      </w:r>
+    </w:p>
+    <w:p>
+      <w:pPr>
+        <w:rPr>
+          <w:i/>
+        </w:rPr>
+      </w:pPr>
+    </w:p>
+    <w:p>
+      <w:pPr>
+        <w:rPr>
+          <w:i/>
+        </w:rPr>
+      </w:pPr>
+    </w:p>
+    <w:p>
+      <w:r>
+        <w:t>For continuous deployment the software system willl make use of dockerfiles</w:t>
+      </w:r>
+      <w:r>
+        <w:t>.</w:t>
       </w:r>
     </w:p>
     <w:bookmarkEnd w:id="49"/>
@@ -8945,7 +9052,27 @@
           <w:szCs w:val="16"/>
           <w:lang w:val="en-US"/>
         </w:rPr>
-        <w:t>his might include things like  tooling, branching strategy, promotion-, release- and baseline strategy.</w:t>
+        <w:t xml:space="preserve">his might include things </w:t>
+      </w:r>
+      <w:proofErr w:type="gramStart"/>
+      <w:r>
+        <w:rPr>
+          <w:i/>
+          <w:sz w:val="16"/>
+          <w:szCs w:val="16"/>
+          <w:lang w:val="en-US"/>
+        </w:rPr>
+        <w:t>like  tooling</w:t>
+      </w:r>
+      <w:proofErr w:type="gramEnd"/>
+      <w:r>
+        <w:rPr>
+          <w:i/>
+          <w:sz w:val="16"/>
+          <w:szCs w:val="16"/>
+          <w:lang w:val="en-US"/>
+        </w:rPr>
+        <w:t>, branching strategy, promotion-, release- and baseline strategy.</w:t>
       </w:r>
     </w:p>
     <w:p>
@@ -9046,6 +9173,102 @@
           <w:lang w:val="en-GB"/>
         </w:rPr>
       </w:pPr>
+      <w:r>
+        <w:rPr>
+          <w:lang w:val="en-GB"/>
+        </w:rPr>
+        <w:t>The management of this project will be done using the following strategy:</w:t>
+      </w:r>
+    </w:p>
+    <w:p>
+      <w:pPr>
+        <w:pStyle w:val="ListParagraph"/>
+        <w:numPr>
+          <w:ilvl w:val="0"/>
+          <w:numId w:val="18"/>
+        </w:numPr>
+        <w:rPr>
+          <w:lang w:val="en-GB"/>
+        </w:rPr>
+      </w:pPr>
+      <w:r>
+        <w:rPr>
+          <w:lang w:val="en-GB"/>
+        </w:rPr>
+        <w:t>Version control system:</w:t>
+      </w:r>
+    </w:p>
+    <w:p>
+      <w:pPr>
+        <w:pStyle w:val="ListParagraph"/>
+        <w:numPr>
+          <w:ilvl w:val="1"/>
+          <w:numId w:val="18"/>
+        </w:numPr>
+        <w:rPr>
+          <w:lang w:val="en-GB"/>
+        </w:rPr>
+      </w:pPr>
+      <w:r>
+        <w:rPr>
+          <w:lang w:val="en-GB"/>
+        </w:rPr>
+        <w:t>GitLab – the platform that will host the repository of this project</w:t>
+      </w:r>
+    </w:p>
+    <w:p>
+      <w:pPr>
+        <w:pStyle w:val="ListParagraph"/>
+        <w:numPr>
+          <w:ilvl w:val="0"/>
+          <w:numId w:val="18"/>
+        </w:numPr>
+        <w:rPr>
+          <w:lang w:val="en-GB"/>
+        </w:rPr>
+      </w:pPr>
+      <w:r>
+        <w:rPr>
+          <w:lang w:val="en-GB"/>
+        </w:rPr>
+        <w:t>Branching strategy:</w:t>
+      </w:r>
+    </w:p>
+    <w:p>
+      <w:pPr>
+        <w:pStyle w:val="ListParagraph"/>
+        <w:numPr>
+          <w:ilvl w:val="1"/>
+          <w:numId w:val="18"/>
+        </w:numPr>
+        <w:rPr>
+          <w:lang w:val="en-GB"/>
+        </w:rPr>
+      </w:pPr>
+      <w:r>
+        <w:rPr>
+          <w:lang w:val="en-GB"/>
+        </w:rPr>
+        <w:t>Main branch – the main branch that contains the stable version of the application</w:t>
+      </w:r>
+    </w:p>
+    <w:p>
+      <w:pPr>
+        <w:pStyle w:val="ListParagraph"/>
+        <w:numPr>
+          <w:ilvl w:val="1"/>
+          <w:numId w:val="18"/>
+        </w:numPr>
+        <w:rPr>
+          <w:lang w:val="en-GB"/>
+        </w:rPr>
+      </w:pPr>
+      <w:r>
+        <w:rPr>
+          <w:lang w:val="en-GB"/>
+        </w:rPr>
+        <w:t xml:space="preserve">Development branch – a b ranch created every time a new feature is in the developmental phase, or for bug fixing </w:t>
+      </w:r>
     </w:p>
     <w:p>
       <w:pPr>
@@ -9312,6 +9535,7 @@
         </w:rPr>
         <w:t xml:space="preserve"> do if the risk </w:t>
       </w:r>
+      <w:proofErr w:type="gramStart"/>
       <w:r>
         <w:rPr>
           <w:i/>
@@ -9321,6 +9545,7 @@
         </w:rPr>
         <w:t>actually eventuates</w:t>
       </w:r>
+      <w:proofErr w:type="gramEnd"/>
       <w:r>
         <w:rPr>
           <w:i/>
@@ -9337,7 +9562,27 @@
           <w:szCs w:val="16"/>
           <w:lang w:val="en-US"/>
         </w:rPr>
-        <w:t xml:space="preserve"> Think both from an organizational perspective about risks (e.g. sudden unavailability of the company mentor) and also from a content perspective (e.g. what happens if your research shows that it is a better to purchase an application than to develop it as a major part of your internship).</w:t>
+        <w:t xml:space="preserve"> Think both from an organizational perspective about risks (e.g. sudden unavailability of the company mentor) </w:t>
+      </w:r>
+      <w:proofErr w:type="gramStart"/>
+      <w:r>
+        <w:rPr>
+          <w:i/>
+          <w:sz w:val="16"/>
+          <w:szCs w:val="16"/>
+          <w:lang w:val="en-US"/>
+        </w:rPr>
+        <w:t>and also</w:t>
+      </w:r>
+      <w:proofErr w:type="gramEnd"/>
+      <w:r>
+        <w:rPr>
+          <w:i/>
+          <w:sz w:val="16"/>
+          <w:szCs w:val="16"/>
+          <w:lang w:val="en-US"/>
+        </w:rPr>
+        <w:t xml:space="preserve"> from a content perspective (e.g. what happens if your research shows that it is a better to purchase an application than to develop it as a major part of your internship).</w:t>
       </w:r>
     </w:p>
     <w:p>
@@ -11850,7 +12095,7 @@
   <w:abstractNum w:abstractNumId="15" w15:restartNumberingAfterBreak="0">
     <w:nsid w:val="75982833"/>
     <w:multiLevelType w:val="hybridMultilevel"/>
-    <w:tmpl w:val="9DF2EE02"/>
+    <w:tmpl w:val="CD32ACE6"/>
     <w:lvl w:ilvl="0" w:tplc="10000001">
       <w:start w:val="1"/>
       <w:numFmt w:val="bullet"/>
@@ -11875,7 +12120,7 @@
         <w:rFonts w:ascii="Courier New" w:hAnsi="Courier New" w:cs="Courier New" w:hint="default"/>
       </w:rPr>
     </w:lvl>
-    <w:lvl w:ilvl="2" w:tplc="10000005" w:tentative="1">
+    <w:lvl w:ilvl="2" w:tplc="10000005">
       <w:start w:val="1"/>
       <w:numFmt w:val="bullet"/>
       <w:lvlText w:val=""/>
@@ -19820,6 +20065,10 @@
 </file>
 
 <file path=customXml/item1.xml><?xml version="1.0" encoding="utf-8"?>
+<b:Sources xmlns:b="http://schemas.openxmlformats.org/officeDocument/2006/bibliography" xmlns="http://schemas.openxmlformats.org/officeDocument/2006/bibliography" SelectedStyle="\APASixthEditionOfficeOnline.xsl" StyleName="APA" Version="6"/>
+</file>
+
+<file path=customXml/item2.xml><?xml version="1.0" encoding="utf-8"?>
 <ct:contentTypeSchema xmlns:ct="http://schemas.microsoft.com/office/2006/metadata/contentType" xmlns:ma="http://schemas.microsoft.com/office/2006/metadata/properties/metaAttributes" ct:_="" ma:_="" ma:contentTypeName="Document" ma:contentTypeID="0x0101004A6938A6D16A9F41A168DCB1E561FC37" ma:contentTypeVersion="0" ma:contentTypeDescription="Create a new document." ma:contentTypeScope="" ma:versionID="a301393c779a92aaeb722f4b266d6b84">
   <xsd:schema xmlns:xsd="http://www.w3.org/2001/XMLSchema" xmlns:xs="http://www.w3.org/2001/XMLSchema" xmlns:p="http://schemas.microsoft.com/office/2006/metadata/properties" targetNamespace="http://schemas.microsoft.com/office/2006/metadata/properties" ma:root="true" ma:fieldsID="067e30616eeadeb776f014c5fbcfd813">
     <xsd:element name="properties">
@@ -19933,11 +20182,13 @@
 </ct:contentTypeSchema>
 </file>
 
-<file path=customXml/item2.xml><?xml version="1.0" encoding="utf-8"?>
-<b:Sources xmlns:b="http://schemas.openxmlformats.org/officeDocument/2006/bibliography" xmlns="http://schemas.openxmlformats.org/officeDocument/2006/bibliography" SelectedStyle="\APASixthEditionOfficeOnline.xsl" StyleName="APA" Version="6"/>
+<file path=customXml/item3.xml><?xml version="1.0" encoding="utf-8"?>
+<p:properties xmlns:p="http://schemas.microsoft.com/office/2006/metadata/properties" xmlns:xsi="http://www.w3.org/2001/XMLSchema-instance" xmlns:pc="http://schemas.microsoft.com/office/infopath/2007/PartnerControls">
+  <documentManagement/>
+</p:properties>
 </file>
 
-<file path=customXml/item3.xml><?xml version="1.0" encoding="utf-8"?>
+<file path=customXml/item4.xml><?xml version="1.0" encoding="utf-8"?>
 <?mso-contentType ?>
 <FormTemplates xmlns="http://schemas.microsoft.com/sharepoint/v3/contenttype/forms">
   <Display>DocumentLibraryForm</Display>
@@ -19946,13 +20197,15 @@
 </FormTemplates>
 </file>
 
-<file path=customXml/item4.xml><?xml version="1.0" encoding="utf-8"?>
-<p:properties xmlns:p="http://schemas.microsoft.com/office/2006/metadata/properties" xmlns:xsi="http://www.w3.org/2001/XMLSchema-instance" xmlns:pc="http://schemas.microsoft.com/office/infopath/2007/PartnerControls">
-  <documentManagement/>
-</p:properties>
+<file path=customXml/itemProps1.xml><?xml version="1.0" encoding="utf-8"?>
+<ds:datastoreItem xmlns:ds="http://schemas.openxmlformats.org/officeDocument/2006/customXml" ds:itemID="{AED06569-D703-4CEB-98AE-08845890B420}">
+  <ds:schemaRefs>
+    <ds:schemaRef ds:uri="http://schemas.openxmlformats.org/officeDocument/2006/bibliography"/>
+  </ds:schemaRefs>
+</ds:datastoreItem>
 </file>
 
-<file path=customXml/itemProps1.xml><?xml version="1.0" encoding="utf-8"?>
+<file path=customXml/itemProps2.xml><?xml version="1.0" encoding="utf-8"?>
 <ds:datastoreItem xmlns:ds="http://schemas.openxmlformats.org/officeDocument/2006/customXml" ds:itemID="{113DB896-E076-406C-ADC6-3AA564182A16}">
   <ds:schemaRefs>
     <ds:schemaRef ds:uri="http://schemas.microsoft.com/office/2006/metadata/contentType"/>
@@ -19968,27 +20221,19 @@
 </ds:datastoreItem>
 </file>
 
-<file path=customXml/itemProps2.xml><?xml version="1.0" encoding="utf-8"?>
-<ds:datastoreItem xmlns:ds="http://schemas.openxmlformats.org/officeDocument/2006/customXml" ds:itemID="{AED06569-D703-4CEB-98AE-08845890B420}">
-  <ds:schemaRefs>
-    <ds:schemaRef ds:uri="http://schemas.openxmlformats.org/officeDocument/2006/bibliography"/>
-  </ds:schemaRefs>
-</ds:datastoreItem>
-</file>
-
 <file path=customXml/itemProps3.xml><?xml version="1.0" encoding="utf-8"?>
-<ds:datastoreItem xmlns:ds="http://schemas.openxmlformats.org/officeDocument/2006/customXml" ds:itemID="{8D559B33-4825-405B-ACEB-6F229225D325}">
-  <ds:schemaRefs>
-    <ds:schemaRef ds:uri="http://schemas.microsoft.com/sharepoint/v3/contenttype/forms"/>
-  </ds:schemaRefs>
-</ds:datastoreItem>
-</file>
-
-<file path=customXml/itemProps4.xml><?xml version="1.0" encoding="utf-8"?>
 <ds:datastoreItem xmlns:ds="http://schemas.openxmlformats.org/officeDocument/2006/customXml" ds:itemID="{AC94A26D-82EB-45B7-AEA3-129FBDD1FCEB}">
   <ds:schemaRefs>
     <ds:schemaRef ds:uri="http://schemas.microsoft.com/office/2006/metadata/properties"/>
     <ds:schemaRef ds:uri="http://schemas.microsoft.com/office/infopath/2007/PartnerControls"/>
   </ds:schemaRefs>
 </ds:datastoreItem>
+</file>
+
+<file path=customXml/itemProps4.xml><?xml version="1.0" encoding="utf-8"?>
+<ds:datastoreItem xmlns:ds="http://schemas.openxmlformats.org/officeDocument/2006/customXml" ds:itemID="{8D559B33-4825-405B-ACEB-6F229225D325}">
+  <ds:schemaRefs>
+    <ds:schemaRef ds:uri="http://schemas.microsoft.com/sharepoint/v3/contenttype/forms"/>
+  </ds:schemaRefs>
+</ds:datastoreItem>
 </file>
</xml_diff>

<commit_message>
added repository links document
</commit_message>
<xml_diff>
--- a/documentation/ProjectPlan.docx
+++ b/documentation/ProjectPlan.docx
@@ -69,6 +69,7 @@
         </w:rPr>
       </w:pPr>
       <w:bookmarkStart w:id="1" w:name="_Toc327581041"/>
+      <w:proofErr w:type="spellStart"/>
       <w:r>
         <w:rPr>
           <w:b/>
@@ -78,6 +79,7 @@
         </w:rPr>
         <w:t>CareNest</w:t>
       </w:r>
+      <w:proofErr w:type="spellEnd"/>
     </w:p>
     <w:p>
       <w:pPr>
@@ -1159,7 +1161,6 @@
               <w:kern w:val="2"/>
               <w:sz w:val="24"/>
               <w:szCs w:val="24"/>
-              <w:lang/>
               <w14:ligatures w14:val="standardContextual"/>
             </w:rPr>
           </w:pPr>
@@ -1187,7 +1188,6 @@
                 <w:kern w:val="2"/>
                 <w:sz w:val="24"/>
                 <w:szCs w:val="24"/>
-                <w:lang/>
                 <w14:ligatures w14:val="standardContextual"/>
               </w:rPr>
               <w:tab/>
@@ -1261,7 +1261,6 @@
               <w:kern w:val="2"/>
               <w:sz w:val="24"/>
               <w:szCs w:val="24"/>
-              <w:lang/>
               <w14:ligatures w14:val="standardContextual"/>
             </w:rPr>
           </w:pPr>
@@ -1286,7 +1285,6 @@
                 <w:kern w:val="2"/>
                 <w:sz w:val="24"/>
                 <w:szCs w:val="24"/>
-                <w:lang/>
                 <w14:ligatures w14:val="standardContextual"/>
               </w:rPr>
               <w:tab/>
@@ -1526,7 +1524,6 @@
               <w:kern w:val="2"/>
               <w:sz w:val="24"/>
               <w:szCs w:val="24"/>
-              <w:lang/>
               <w14:ligatures w14:val="standardContextual"/>
             </w:rPr>
           </w:pPr>
@@ -1551,7 +1548,6 @@
                 <w:kern w:val="2"/>
                 <w:sz w:val="24"/>
                 <w:szCs w:val="24"/>
-                <w:lang/>
                 <w14:ligatures w14:val="standardContextual"/>
               </w:rPr>
               <w:tab/>
@@ -1625,7 +1621,6 @@
               <w:kern w:val="2"/>
               <w:sz w:val="24"/>
               <w:szCs w:val="24"/>
-              <w:lang/>
               <w14:ligatures w14:val="standardContextual"/>
             </w:rPr>
           </w:pPr>
@@ -1650,7 +1645,6 @@
                 <w:kern w:val="2"/>
                 <w:sz w:val="24"/>
                 <w:szCs w:val="24"/>
-                <w:lang/>
                 <w14:ligatures w14:val="standardContextual"/>
               </w:rPr>
               <w:tab/>
@@ -1724,7 +1718,6 @@
               <w:kern w:val="2"/>
               <w:sz w:val="24"/>
               <w:szCs w:val="24"/>
-              <w:lang/>
               <w14:ligatures w14:val="standardContextual"/>
             </w:rPr>
           </w:pPr>
@@ -1749,7 +1742,6 @@
                 <w:kern w:val="2"/>
                 <w:sz w:val="24"/>
                 <w:szCs w:val="24"/>
-                <w:lang/>
                 <w14:ligatures w14:val="standardContextual"/>
               </w:rPr>
               <w:tab/>
@@ -1823,7 +1815,6 @@
               <w:kern w:val="2"/>
               <w:sz w:val="24"/>
               <w:szCs w:val="24"/>
-              <w:lang/>
               <w14:ligatures w14:val="standardContextual"/>
             </w:rPr>
           </w:pPr>
@@ -1848,7 +1839,6 @@
                 <w:kern w:val="2"/>
                 <w:sz w:val="24"/>
                 <w:szCs w:val="24"/>
-                <w:lang/>
                 <w14:ligatures w14:val="standardContextual"/>
               </w:rPr>
               <w:tab/>
@@ -1922,7 +1912,6 @@
               <w:kern w:val="2"/>
               <w:sz w:val="24"/>
               <w:szCs w:val="24"/>
-              <w:lang/>
               <w14:ligatures w14:val="standardContextual"/>
             </w:rPr>
           </w:pPr>
@@ -1941,7 +1930,6 @@
                 <w:kern w:val="2"/>
                 <w:sz w:val="24"/>
                 <w:szCs w:val="24"/>
-                <w:lang/>
                 <w14:ligatures w14:val="standardContextual"/>
               </w:rPr>
               <w:tab/>
@@ -2015,7 +2003,6 @@
               <w:kern w:val="2"/>
               <w:sz w:val="24"/>
               <w:szCs w:val="24"/>
-              <w:lang/>
               <w14:ligatures w14:val="standardContextual"/>
             </w:rPr>
           </w:pPr>
@@ -2040,7 +2027,6 @@
                 <w:kern w:val="2"/>
                 <w:sz w:val="24"/>
                 <w:szCs w:val="24"/>
-                <w:lang/>
                 <w14:ligatures w14:val="standardContextual"/>
               </w:rPr>
               <w:tab/>
@@ -2114,7 +2100,6 @@
               <w:kern w:val="2"/>
               <w:sz w:val="24"/>
               <w:szCs w:val="24"/>
-              <w:lang/>
               <w14:ligatures w14:val="standardContextual"/>
             </w:rPr>
           </w:pPr>
@@ -2139,7 +2124,6 @@
                 <w:kern w:val="2"/>
                 <w:sz w:val="24"/>
                 <w:szCs w:val="24"/>
-                <w:lang/>
                 <w14:ligatures w14:val="standardContextual"/>
               </w:rPr>
               <w:tab/>
@@ -2213,7 +2197,6 @@
               <w:kern w:val="2"/>
               <w:sz w:val="24"/>
               <w:szCs w:val="24"/>
-              <w:lang/>
               <w14:ligatures w14:val="standardContextual"/>
             </w:rPr>
           </w:pPr>
@@ -2232,7 +2215,6 @@
                 <w:kern w:val="2"/>
                 <w:sz w:val="24"/>
                 <w:szCs w:val="24"/>
-                <w:lang/>
                 <w14:ligatures w14:val="standardContextual"/>
               </w:rPr>
               <w:tab/>
@@ -2306,7 +2288,6 @@
               <w:kern w:val="2"/>
               <w:sz w:val="24"/>
               <w:szCs w:val="24"/>
-              <w:lang/>
               <w14:ligatures w14:val="standardContextual"/>
             </w:rPr>
           </w:pPr>
@@ -2331,7 +2312,6 @@
                 <w:kern w:val="2"/>
                 <w:sz w:val="24"/>
                 <w:szCs w:val="24"/>
-                <w:lang/>
                 <w14:ligatures w14:val="standardContextual"/>
               </w:rPr>
               <w:tab/>
@@ -2405,7 +2385,6 @@
               <w:kern w:val="2"/>
               <w:sz w:val="24"/>
               <w:szCs w:val="24"/>
-              <w:lang/>
               <w14:ligatures w14:val="standardContextual"/>
             </w:rPr>
           </w:pPr>
@@ -2430,7 +2409,6 @@
                 <w:kern w:val="2"/>
                 <w:sz w:val="24"/>
                 <w:szCs w:val="24"/>
-                <w:lang/>
                 <w14:ligatures w14:val="standardContextual"/>
               </w:rPr>
               <w:tab/>
@@ -2504,7 +2482,6 @@
               <w:kern w:val="2"/>
               <w:sz w:val="24"/>
               <w:szCs w:val="24"/>
-              <w:lang/>
               <w14:ligatures w14:val="standardContextual"/>
             </w:rPr>
           </w:pPr>
@@ -2523,7 +2500,6 @@
                 <w:kern w:val="2"/>
                 <w:sz w:val="24"/>
                 <w:szCs w:val="24"/>
-                <w:lang/>
                 <w14:ligatures w14:val="standardContextual"/>
               </w:rPr>
               <w:tab/>
@@ -2597,7 +2573,6 @@
               <w:kern w:val="2"/>
               <w:sz w:val="24"/>
               <w:szCs w:val="24"/>
-              <w:lang/>
               <w14:ligatures w14:val="standardContextual"/>
             </w:rPr>
           </w:pPr>
@@ -2622,7 +2597,6 @@
                 <w:kern w:val="2"/>
                 <w:sz w:val="24"/>
                 <w:szCs w:val="24"/>
-                <w:lang/>
                 <w14:ligatures w14:val="standardContextual"/>
               </w:rPr>
               <w:tab/>
@@ -2696,7 +2670,6 @@
               <w:kern w:val="2"/>
               <w:sz w:val="24"/>
               <w:szCs w:val="24"/>
-              <w:lang/>
               <w14:ligatures w14:val="standardContextual"/>
             </w:rPr>
           </w:pPr>
@@ -2721,7 +2694,6 @@
                 <w:kern w:val="2"/>
                 <w:sz w:val="24"/>
                 <w:szCs w:val="24"/>
-                <w:lang/>
                 <w14:ligatures w14:val="standardContextual"/>
               </w:rPr>
               <w:tab/>
@@ -2795,7 +2767,6 @@
               <w:kern w:val="2"/>
               <w:sz w:val="24"/>
               <w:szCs w:val="24"/>
-              <w:lang/>
               <w14:ligatures w14:val="standardContextual"/>
             </w:rPr>
           </w:pPr>
@@ -2820,7 +2791,6 @@
                 <w:kern w:val="2"/>
                 <w:sz w:val="24"/>
                 <w:szCs w:val="24"/>
-                <w:lang/>
                 <w14:ligatures w14:val="standardContextual"/>
               </w:rPr>
               <w:tab/>
@@ -2894,7 +2864,6 @@
               <w:kern w:val="2"/>
               <w:sz w:val="24"/>
               <w:szCs w:val="24"/>
-              <w:lang/>
               <w14:ligatures w14:val="standardContextual"/>
             </w:rPr>
           </w:pPr>
@@ -2913,7 +2882,6 @@
                 <w:kern w:val="2"/>
                 <w:sz w:val="24"/>
                 <w:szCs w:val="24"/>
-                <w:lang/>
                 <w14:ligatures w14:val="standardContextual"/>
               </w:rPr>
               <w:tab/>
@@ -2987,7 +2955,6 @@
               <w:kern w:val="2"/>
               <w:sz w:val="24"/>
               <w:szCs w:val="24"/>
-              <w:lang/>
               <w14:ligatures w14:val="standardContextual"/>
             </w:rPr>
           </w:pPr>
@@ -3012,7 +2979,6 @@
                 <w:kern w:val="2"/>
                 <w:sz w:val="24"/>
                 <w:szCs w:val="24"/>
-                <w:lang/>
                 <w14:ligatures w14:val="standardContextual"/>
               </w:rPr>
               <w:tab/>
@@ -3245,14 +3211,14 @@
       <w:pPr>
         <w:pStyle w:val="Heading2"/>
       </w:pPr>
-      <w:bookmarkStart w:id="8" w:name="_Toc327581046"/>
-      <w:bookmarkStart w:id="9" w:name="_Toc327581596"/>
-      <w:bookmarkStart w:id="10" w:name="_Toc327583376"/>
-      <w:bookmarkStart w:id="11" w:name="_Toc177542019"/>
+      <w:bookmarkStart w:id="8" w:name="_Toc177542019"/>
+      <w:bookmarkStart w:id="9" w:name="_Toc327581046"/>
+      <w:bookmarkStart w:id="10" w:name="_Toc327581596"/>
+      <w:bookmarkStart w:id="11" w:name="_Toc327583376"/>
       <w:r>
         <w:t>Goal of the project</w:t>
       </w:r>
-      <w:bookmarkEnd w:id="11"/>
+      <w:bookmarkEnd w:id="8"/>
     </w:p>
     <w:p>
       <w:r>
@@ -3360,9 +3326,9 @@
         </w:rPr>
       </w:pPr>
       <w:bookmarkStart w:id="12" w:name="_Toc177542020"/>
-      <w:bookmarkEnd w:id="8"/>
       <w:bookmarkEnd w:id="9"/>
       <w:bookmarkEnd w:id="10"/>
+      <w:bookmarkEnd w:id="11"/>
       <w:r>
         <w:t>Scope and preconditions</w:t>
       </w:r>
@@ -3744,10 +3710,10 @@
         <w:pStyle w:val="Heading2"/>
       </w:pPr>
       <w:bookmarkStart w:id="13" w:name="_Toc507670776"/>
-      <w:bookmarkStart w:id="14" w:name="_Toc327581048"/>
-      <w:bookmarkStart w:id="15" w:name="_Toc327581598"/>
-      <w:bookmarkStart w:id="16" w:name="_Toc327583378"/>
-      <w:bookmarkStart w:id="17" w:name="_Toc177542021"/>
+      <w:bookmarkStart w:id="14" w:name="_Toc177542021"/>
+      <w:bookmarkStart w:id="15" w:name="_Toc327581048"/>
+      <w:bookmarkStart w:id="16" w:name="_Toc327581598"/>
+      <w:bookmarkStart w:id="17" w:name="_Toc327583378"/>
       <w:r>
         <w:t>Strateg</w:t>
       </w:r>
@@ -3755,11 +3721,11 @@
       <w:r>
         <w:t>y</w:t>
       </w:r>
-      <w:bookmarkEnd w:id="17"/>
+      <w:bookmarkEnd w:id="14"/>
     </w:p>
-    <w:bookmarkEnd w:id="14"/>
     <w:bookmarkEnd w:id="15"/>
     <w:bookmarkEnd w:id="16"/>
+    <w:bookmarkEnd w:id="17"/>
     <w:p>
       <w:pPr>
         <w:tabs>
@@ -3853,7 +3819,15 @@
         <w:pStyle w:val="BodyText"/>
       </w:pPr>
       <w:r>
-        <w:t>This Product Breakdown Structure depicts what the end product of this project consists of, and therefore what is delivered to the client in the end: a software product, along with its documentation and proof of quality assurance measures.</w:t>
+        <w:t xml:space="preserve">This Product Breakdown Structure depicts what the </w:t>
+      </w:r>
+      <w:proofErr w:type="gramStart"/>
+      <w:r>
+        <w:t>end product</w:t>
+      </w:r>
+      <w:proofErr w:type="gramEnd"/>
+      <w:r>
+        <w:t xml:space="preserve"> of this project consists of, and therefore what is delivered to the client in the end: a software product, along with its documentation and proof of quality assurance measures.</w:t>
       </w:r>
     </w:p>
     <w:p>
@@ -3871,7 +3845,15 @@
         <w:t>Software product</w:t>
       </w:r>
       <w:r>
-        <w:t>, an application developed during the course of this project that serves the needs of the client by bringing a solution to their initial problem. Diving into the content of this application, it can be broken down into the following products:</w:t>
+        <w:t xml:space="preserve">, an application developed </w:t>
+      </w:r>
+      <w:proofErr w:type="gramStart"/>
+      <w:r>
+        <w:t>during the course of</w:t>
+      </w:r>
+      <w:proofErr w:type="gramEnd"/>
+      <w:r>
+        <w:t xml:space="preserve"> this project that serves the needs of the client by bringing a solution to their initial problem. Diving into the content of this application, it can be broken down into the following products:</w:t>
       </w:r>
     </w:p>
     <w:p>
@@ -3996,7 +3978,15 @@
         <w:t xml:space="preserve">Security report- </w:t>
       </w:r>
       <w:r>
-        <w:t>document that provides information about the vulnerabilities,  risks and possible threats of the software product and includes recommendations for a safe usage</w:t>
+        <w:t xml:space="preserve">document that provides information about the </w:t>
+      </w:r>
+      <w:proofErr w:type="gramStart"/>
+      <w:r>
+        <w:t>vulnerabilities,  risks</w:t>
+      </w:r>
+      <w:proofErr w:type="gramEnd"/>
+      <w:r>
+        <w:t xml:space="preserve"> and possible threats of the software product and includes recommendations for a safe usage</w:t>
       </w:r>
     </w:p>
     <w:p>
@@ -4056,7 +4046,15 @@
         <w:t>Continuous Integration setup</w:t>
       </w:r>
       <w:r>
-        <w:t xml:space="preserve"> – the process of merging different pieces of code form multiple developers, having each change automatically tested in order to </w:t>
+        <w:t xml:space="preserve"> – the process of merging different pieces of code form multiple developers, having each change automatically tested </w:t>
+      </w:r>
+      <w:proofErr w:type="gramStart"/>
+      <w:r>
+        <w:t>in order to</w:t>
+      </w:r>
+      <w:proofErr w:type="gramEnd"/>
+      <w:r>
+        <w:t xml:space="preserve"> </w:t>
       </w:r>
       <w:r>
         <w:t>maintain</w:t>
@@ -4297,6 +4295,7 @@
                 <w:lang w:val="en-US"/>
               </w:rPr>
             </w:pPr>
+            <w:proofErr w:type="gramStart"/>
             <w:r>
               <w:rPr>
                 <w:i/>
@@ -4304,6 +4303,7 @@
               </w:rPr>
               <w:t>S.S</w:t>
             </w:r>
+            <w:proofErr w:type="gramEnd"/>
           </w:p>
         </w:tc>
         <w:tc>
@@ -4394,6 +4394,7 @@
                 <w:lang w:val="en-US"/>
               </w:rPr>
             </w:pPr>
+            <w:proofErr w:type="gramStart"/>
             <w:r>
               <w:rPr>
                 <w:i/>
@@ -4401,6 +4402,7 @@
               </w:rPr>
               <w:t>J.D</w:t>
             </w:r>
+            <w:proofErr w:type="gramEnd"/>
           </w:p>
         </w:tc>
         <w:tc>
@@ -4554,8 +4556,17 @@
                 <w:i/>
                 <w:lang w:val="en-US"/>
               </w:rPr>
-              <w:t>Bart Rabeling</w:t>
-            </w:r>
+              <w:t xml:space="preserve">Bart </w:t>
+            </w:r>
+            <w:proofErr w:type="spellStart"/>
+            <w:r>
+              <w:rPr>
+                <w:i/>
+                <w:lang w:val="en-US"/>
+              </w:rPr>
+              <w:t>Rabeling</w:t>
+            </w:r>
+            <w:proofErr w:type="spellEnd"/>
           </w:p>
         </w:tc>
         <w:tc>
@@ -4570,6 +4581,7 @@
                 <w:lang w:val="en-US"/>
               </w:rPr>
             </w:pPr>
+            <w:proofErr w:type="gramStart"/>
             <w:r>
               <w:rPr>
                 <w:i/>
@@ -4577,6 +4589,7 @@
               </w:rPr>
               <w:t>B.R</w:t>
             </w:r>
+            <w:proofErr w:type="gramEnd"/>
           </w:p>
         </w:tc>
         <w:tc>
@@ -5109,14 +5122,27 @@
       <w:r>
         <w:t xml:space="preserve">Email address: </w:t>
       </w:r>
-      <w:hyperlink r:id="rId18" w:history="1">
-        <w:r>
-          <w:rPr>
-            <w:rStyle w:val="Hyperlink"/>
-          </w:rPr>
-          <w:t>f.coenen@frontys.nl</w:t>
-        </w:r>
-      </w:hyperlink>
+      <w:r>
+        <w:fldChar w:fldCharType="begin"/>
+      </w:r>
+      <w:r>
+        <w:instrText>HYPERLINK "mailto:f.coenen@frontys.nl"</w:instrText>
+      </w:r>
+      <w:r>
+        <w:fldChar w:fldCharType="separate"/>
+      </w:r>
+      <w:r>
+        <w:rPr>
+          <w:rStyle w:val="Hyperlink"/>
+        </w:rPr>
+        <w:t>f.coenen@frontys.nl</w:t>
+      </w:r>
+      <w:r>
+        <w:rPr>
+          <w:rStyle w:val="Hyperlink"/>
+        </w:rPr>
+        <w:fldChar w:fldCharType="end"/>
+      </w:r>
     </w:p>
     <w:p>
       <w:pPr>
@@ -5158,14 +5184,27 @@
       <w:r>
         <w:t xml:space="preserve">Email address: </w:t>
       </w:r>
-      <w:hyperlink r:id="rId19" w:history="1">
-        <w:r>
-          <w:rPr>
-            <w:rStyle w:val="Hyperlink"/>
-          </w:rPr>
-          <w:t>b.cristea@student.fontys.nl</w:t>
-        </w:r>
-      </w:hyperlink>
+      <w:r>
+        <w:fldChar w:fldCharType="begin"/>
+      </w:r>
+      <w:r>
+        <w:instrText>HYPERLINK "mailto:b.cristea@student.fontys.nl"</w:instrText>
+      </w:r>
+      <w:r>
+        <w:fldChar w:fldCharType="separate"/>
+      </w:r>
+      <w:r>
+        <w:rPr>
+          <w:rStyle w:val="Hyperlink"/>
+        </w:rPr>
+        <w:t>b.cristea@student.fontys.nl</w:t>
+      </w:r>
+      <w:r>
+        <w:rPr>
+          <w:rStyle w:val="Hyperlink"/>
+        </w:rPr>
+        <w:fldChar w:fldCharType="end"/>
+      </w:r>
     </w:p>
     <w:p>
       <w:pPr>
@@ -6309,7 +6348,21 @@
         <w:rPr>
           <w:lang w:val="en-GB"/>
         </w:rPr>
-        <w:t>- Gitflow branching model</w:t>
+        <w:t xml:space="preserve">- </w:t>
+      </w:r>
+      <w:proofErr w:type="spellStart"/>
+      <w:r>
+        <w:rPr>
+          <w:lang w:val="en-GB"/>
+        </w:rPr>
+        <w:t>Gitflow</w:t>
+      </w:r>
+      <w:proofErr w:type="spellEnd"/>
+      <w:r>
+        <w:rPr>
+          <w:lang w:val="en-GB"/>
+        </w:rPr>
+        <w:t xml:space="preserve"> branching model</w:t>
       </w:r>
       <w:r>
         <w:rPr>
@@ -6414,27 +6467,6 @@
       </w:r>
       <w:bookmarkEnd w:id="61"/>
       <w:bookmarkEnd w:id="62"/>
-    </w:p>
-    <w:p>
-      <w:bookmarkStart w:id="63" w:name="_Toc327581073"/>
-      <w:bookmarkStart w:id="64" w:name="_Toc327581623"/>
-      <w:bookmarkStart w:id="65" w:name="_Toc327583403"/>
-    </w:p>
-    <w:p>
-      <w:pPr>
-        <w:pStyle w:val="Heading2"/>
-      </w:pPr>
-      <w:bookmarkStart w:id="66" w:name="_Toc177542034"/>
-      <w:bookmarkEnd w:id="63"/>
-      <w:bookmarkEnd w:id="64"/>
-      <w:bookmarkEnd w:id="65"/>
-      <w:r>
-        <w:t>Risk</w:t>
-      </w:r>
-      <w:r>
-        <w:t>s</w:t>
-      </w:r>
-      <w:bookmarkEnd w:id="66"/>
     </w:p>
     <w:p>
       <w:pPr>
@@ -6776,11 +6808,119 @@
     </w:p>
     <w:p>
       <w:pPr>
+        <w:pStyle w:val="Heading1"/>
+      </w:pPr>
+      <w:r>
+        <w:lastRenderedPageBreak/>
+        <w:t>Links</w:t>
+      </w:r>
+    </w:p>
+    <w:p>
+      <w:pPr>
         <w:rPr>
-          <w:rFonts w:cs="Arial"/>
           <w:lang w:val="en-US"/>
         </w:rPr>
       </w:pPr>
+      <w:r>
+        <w:rPr>
+          <w:lang w:val="en-US"/>
+        </w:rPr>
+        <w:t xml:space="preserve">This chapter is </w:t>
+      </w:r>
+      <w:proofErr w:type="gramStart"/>
+      <w:r>
+        <w:rPr>
+          <w:lang w:val="en-US"/>
+        </w:rPr>
+        <w:t>contains</w:t>
+      </w:r>
+      <w:proofErr w:type="gramEnd"/>
+      <w:r>
+        <w:rPr>
+          <w:lang w:val="en-US"/>
+        </w:rPr>
+        <w:t xml:space="preserve"> links where the parties can find information about the project:</w:t>
+      </w:r>
+    </w:p>
+    <w:p>
+      <w:pPr>
+        <w:pStyle w:val="ListParagraph"/>
+        <w:numPr>
+          <w:ilvl w:val="0"/>
+          <w:numId w:val="29"/>
+        </w:numPr>
+        <w:rPr>
+          <w:lang w:val="en-US"/>
+        </w:rPr>
+      </w:pPr>
+      <w:r>
+        <w:rPr>
+          <w:lang w:val="en-US"/>
+        </w:rPr>
+        <w:t>GitLab repository link – host of the repository</w:t>
+      </w:r>
+    </w:p>
+    <w:p>
+      <w:pPr>
+        <w:pStyle w:val="ListParagraph"/>
+        <w:ind w:left="1416"/>
+        <w:rPr>
+          <w:lang w:val="en-GB"/>
+        </w:rPr>
+      </w:pPr>
+      <w:hyperlink r:id="rId18" w:history="1">
+        <w:r>
+          <w:rPr>
+            <w:rStyle w:val="Hyperlink"/>
+            <w:lang w:val="en-GB"/>
+          </w:rPr>
+          <w:t>https://git.fhict.nl/I540269/carenest.git</w:t>
+        </w:r>
+      </w:hyperlink>
+    </w:p>
+    <w:p>
+      <w:pPr>
+        <w:pStyle w:val="ListParagraph"/>
+        <w:numPr>
+          <w:ilvl w:val="0"/>
+          <w:numId w:val="29"/>
+        </w:numPr>
+        <w:rPr>
+          <w:lang w:val="en-US"/>
+        </w:rPr>
+      </w:pPr>
+      <w:r>
+        <w:rPr>
+          <w:lang w:val="en-US"/>
+        </w:rPr>
+        <w:t>Jira board link – project management platform that contains user s</w:t>
+      </w:r>
+      <w:r>
+        <w:rPr>
+          <w:lang w:val="en-US"/>
+        </w:rPr>
+        <w:t>t</w:t>
+      </w:r>
+      <w:r>
+        <w:rPr>
+          <w:lang w:val="en-US"/>
+        </w:rPr>
+        <w:t>ories</w:t>
+      </w:r>
+    </w:p>
+    <w:p>
+      <w:pPr>
+        <w:ind w:left="720" w:firstLine="696"/>
+      </w:pPr>
+      <w:hyperlink r:id="rId19" w:history="1">
+        <w:r>
+          <w:rPr>
+            <w:rStyle w:val="Hyperlink"/>
+            <w:lang w:val="en-GB"/>
+          </w:rPr>
+          <w:t>https://student-team-zzawltjf.atlassian.net/jira/software/projects/CN/boards/34?atlOrigin=eyJpIjoiNzI0ZTk2ZjEyM2U0NDQ2NGE1MTdmMzE3NTgwY2M5YWUiLCJwIjoiaiJ9</w:t>
+        </w:r>
+      </w:hyperlink>
     </w:p>
     <w:sectPr>
       <w:footerReference w:type="default" r:id="rId20"/>
@@ -7006,6 +7146,119 @@
     </w:lvl>
   </w:abstractNum>
   <w:abstractNum w:abstractNumId="1" w15:restartNumberingAfterBreak="0">
+    <w:nsid w:val="034E7388"/>
+    <w:multiLevelType w:val="hybridMultilevel"/>
+    <w:tmpl w:val="8E4C68F6"/>
+    <w:lvl w:ilvl="0" w:tplc="10000001">
+      <w:start w:val="1"/>
+      <w:numFmt w:val="bullet"/>
+      <w:lvlText w:val=""/>
+      <w:lvlJc w:val="left"/>
+      <w:pPr>
+        <w:ind w:left="720" w:hanging="360"/>
+      </w:pPr>
+      <w:rPr>
+        <w:rFonts w:ascii="Symbol" w:hAnsi="Symbol" w:hint="default"/>
+      </w:rPr>
+    </w:lvl>
+    <w:lvl w:ilvl="1" w:tplc="10000003">
+      <w:start w:val="1"/>
+      <w:numFmt w:val="bullet"/>
+      <w:lvlText w:val="o"/>
+      <w:lvlJc w:val="left"/>
+      <w:pPr>
+        <w:ind w:left="1440" w:hanging="360"/>
+      </w:pPr>
+      <w:rPr>
+        <w:rFonts w:ascii="Courier New" w:hAnsi="Courier New" w:cs="Courier New" w:hint="default"/>
+      </w:rPr>
+    </w:lvl>
+    <w:lvl w:ilvl="2" w:tplc="10000005" w:tentative="1">
+      <w:start w:val="1"/>
+      <w:numFmt w:val="bullet"/>
+      <w:lvlText w:val=""/>
+      <w:lvlJc w:val="left"/>
+      <w:pPr>
+        <w:ind w:left="2160" w:hanging="360"/>
+      </w:pPr>
+      <w:rPr>
+        <w:rFonts w:ascii="Wingdings" w:hAnsi="Wingdings" w:hint="default"/>
+      </w:rPr>
+    </w:lvl>
+    <w:lvl w:ilvl="3" w:tplc="10000001" w:tentative="1">
+      <w:start w:val="1"/>
+      <w:numFmt w:val="bullet"/>
+      <w:lvlText w:val=""/>
+      <w:lvlJc w:val="left"/>
+      <w:pPr>
+        <w:ind w:left="2880" w:hanging="360"/>
+      </w:pPr>
+      <w:rPr>
+        <w:rFonts w:ascii="Symbol" w:hAnsi="Symbol" w:hint="default"/>
+      </w:rPr>
+    </w:lvl>
+    <w:lvl w:ilvl="4" w:tplc="10000003" w:tentative="1">
+      <w:start w:val="1"/>
+      <w:numFmt w:val="bullet"/>
+      <w:lvlText w:val="o"/>
+      <w:lvlJc w:val="left"/>
+      <w:pPr>
+        <w:ind w:left="3600" w:hanging="360"/>
+      </w:pPr>
+      <w:rPr>
+        <w:rFonts w:ascii="Courier New" w:hAnsi="Courier New" w:cs="Courier New" w:hint="default"/>
+      </w:rPr>
+    </w:lvl>
+    <w:lvl w:ilvl="5" w:tplc="10000005" w:tentative="1">
+      <w:start w:val="1"/>
+      <w:numFmt w:val="bullet"/>
+      <w:lvlText w:val=""/>
+      <w:lvlJc w:val="left"/>
+      <w:pPr>
+        <w:ind w:left="4320" w:hanging="360"/>
+      </w:pPr>
+      <w:rPr>
+        <w:rFonts w:ascii="Wingdings" w:hAnsi="Wingdings" w:hint="default"/>
+      </w:rPr>
+    </w:lvl>
+    <w:lvl w:ilvl="6" w:tplc="10000001" w:tentative="1">
+      <w:start w:val="1"/>
+      <w:numFmt w:val="bullet"/>
+      <w:lvlText w:val=""/>
+      <w:lvlJc w:val="left"/>
+      <w:pPr>
+        <w:ind w:left="5040" w:hanging="360"/>
+      </w:pPr>
+      <w:rPr>
+        <w:rFonts w:ascii="Symbol" w:hAnsi="Symbol" w:hint="default"/>
+      </w:rPr>
+    </w:lvl>
+    <w:lvl w:ilvl="7" w:tplc="10000003" w:tentative="1">
+      <w:start w:val="1"/>
+      <w:numFmt w:val="bullet"/>
+      <w:lvlText w:val="o"/>
+      <w:lvlJc w:val="left"/>
+      <w:pPr>
+        <w:ind w:left="5760" w:hanging="360"/>
+      </w:pPr>
+      <w:rPr>
+        <w:rFonts w:ascii="Courier New" w:hAnsi="Courier New" w:cs="Courier New" w:hint="default"/>
+      </w:rPr>
+    </w:lvl>
+    <w:lvl w:ilvl="8" w:tplc="10000005" w:tentative="1">
+      <w:start w:val="1"/>
+      <w:numFmt w:val="bullet"/>
+      <w:lvlText w:val=""/>
+      <w:lvlJc w:val="left"/>
+      <w:pPr>
+        <w:ind w:left="6480" w:hanging="360"/>
+      </w:pPr>
+      <w:rPr>
+        <w:rFonts w:ascii="Wingdings" w:hAnsi="Wingdings" w:hint="default"/>
+      </w:rPr>
+    </w:lvl>
+  </w:abstractNum>
+  <w:abstractNum w:abstractNumId="2" w15:restartNumberingAfterBreak="0">
     <w:nsid w:val="0D5233CB"/>
     <w:multiLevelType w:val="hybridMultilevel"/>
     <w:tmpl w:val="7A3600D0"/>
@@ -7120,7 +7373,7 @@
       </w:rPr>
     </w:lvl>
   </w:abstractNum>
-  <w:abstractNum w:abstractNumId="2" w15:restartNumberingAfterBreak="0">
+  <w:abstractNum w:abstractNumId="3" w15:restartNumberingAfterBreak="0">
     <w:nsid w:val="12EB0477"/>
     <w:multiLevelType w:val="hybridMultilevel"/>
     <w:tmpl w:val="F2BCD194"/>
@@ -7206,7 +7459,7 @@
       </w:pPr>
     </w:lvl>
   </w:abstractNum>
-  <w:abstractNum w:abstractNumId="3" w15:restartNumberingAfterBreak="0">
+  <w:abstractNum w:abstractNumId="4" w15:restartNumberingAfterBreak="0">
     <w:nsid w:val="186B060F"/>
     <w:multiLevelType w:val="hybridMultilevel"/>
     <w:tmpl w:val="007034DC"/>
@@ -7321,7 +7574,120 @@
       </w:pPr>
     </w:lvl>
   </w:abstractNum>
-  <w:abstractNum w:abstractNumId="4" w15:restartNumberingAfterBreak="0">
+  <w:abstractNum w:abstractNumId="5" w15:restartNumberingAfterBreak="0">
+    <w:nsid w:val="19910C83"/>
+    <w:multiLevelType w:val="hybridMultilevel"/>
+    <w:tmpl w:val="563E16AE"/>
+    <w:lvl w:ilvl="0" w:tplc="10000001">
+      <w:start w:val="1"/>
+      <w:numFmt w:val="bullet"/>
+      <w:lvlText w:val=""/>
+      <w:lvlJc w:val="left"/>
+      <w:pPr>
+        <w:ind w:left="720" w:hanging="360"/>
+      </w:pPr>
+      <w:rPr>
+        <w:rFonts w:ascii="Symbol" w:hAnsi="Symbol" w:hint="default"/>
+      </w:rPr>
+    </w:lvl>
+    <w:lvl w:ilvl="1" w:tplc="10000003" w:tentative="1">
+      <w:start w:val="1"/>
+      <w:numFmt w:val="bullet"/>
+      <w:lvlText w:val="o"/>
+      <w:lvlJc w:val="left"/>
+      <w:pPr>
+        <w:ind w:left="1440" w:hanging="360"/>
+      </w:pPr>
+      <w:rPr>
+        <w:rFonts w:ascii="Courier New" w:hAnsi="Courier New" w:cs="Courier New" w:hint="default"/>
+      </w:rPr>
+    </w:lvl>
+    <w:lvl w:ilvl="2" w:tplc="10000005" w:tentative="1">
+      <w:start w:val="1"/>
+      <w:numFmt w:val="bullet"/>
+      <w:lvlText w:val=""/>
+      <w:lvlJc w:val="left"/>
+      <w:pPr>
+        <w:ind w:left="2160" w:hanging="360"/>
+      </w:pPr>
+      <w:rPr>
+        <w:rFonts w:ascii="Wingdings" w:hAnsi="Wingdings" w:hint="default"/>
+      </w:rPr>
+    </w:lvl>
+    <w:lvl w:ilvl="3" w:tplc="10000001" w:tentative="1">
+      <w:start w:val="1"/>
+      <w:numFmt w:val="bullet"/>
+      <w:lvlText w:val=""/>
+      <w:lvlJc w:val="left"/>
+      <w:pPr>
+        <w:ind w:left="2880" w:hanging="360"/>
+      </w:pPr>
+      <w:rPr>
+        <w:rFonts w:ascii="Symbol" w:hAnsi="Symbol" w:hint="default"/>
+      </w:rPr>
+    </w:lvl>
+    <w:lvl w:ilvl="4" w:tplc="10000003" w:tentative="1">
+      <w:start w:val="1"/>
+      <w:numFmt w:val="bullet"/>
+      <w:lvlText w:val="o"/>
+      <w:lvlJc w:val="left"/>
+      <w:pPr>
+        <w:ind w:left="3600" w:hanging="360"/>
+      </w:pPr>
+      <w:rPr>
+        <w:rFonts w:ascii="Courier New" w:hAnsi="Courier New" w:cs="Courier New" w:hint="default"/>
+      </w:rPr>
+    </w:lvl>
+    <w:lvl w:ilvl="5" w:tplc="10000005" w:tentative="1">
+      <w:start w:val="1"/>
+      <w:numFmt w:val="bullet"/>
+      <w:lvlText w:val=""/>
+      <w:lvlJc w:val="left"/>
+      <w:pPr>
+        <w:ind w:left="4320" w:hanging="360"/>
+      </w:pPr>
+      <w:rPr>
+        <w:rFonts w:ascii="Wingdings" w:hAnsi="Wingdings" w:hint="default"/>
+      </w:rPr>
+    </w:lvl>
+    <w:lvl w:ilvl="6" w:tplc="10000001" w:tentative="1">
+      <w:start w:val="1"/>
+      <w:numFmt w:val="bullet"/>
+      <w:lvlText w:val=""/>
+      <w:lvlJc w:val="left"/>
+      <w:pPr>
+        <w:ind w:left="5040" w:hanging="360"/>
+      </w:pPr>
+      <w:rPr>
+        <w:rFonts w:ascii="Symbol" w:hAnsi="Symbol" w:hint="default"/>
+      </w:rPr>
+    </w:lvl>
+    <w:lvl w:ilvl="7" w:tplc="10000003" w:tentative="1">
+      <w:start w:val="1"/>
+      <w:numFmt w:val="bullet"/>
+      <w:lvlText w:val="o"/>
+      <w:lvlJc w:val="left"/>
+      <w:pPr>
+        <w:ind w:left="5760" w:hanging="360"/>
+      </w:pPr>
+      <w:rPr>
+        <w:rFonts w:ascii="Courier New" w:hAnsi="Courier New" w:cs="Courier New" w:hint="default"/>
+      </w:rPr>
+    </w:lvl>
+    <w:lvl w:ilvl="8" w:tplc="10000005" w:tentative="1">
+      <w:start w:val="1"/>
+      <w:numFmt w:val="bullet"/>
+      <w:lvlText w:val=""/>
+      <w:lvlJc w:val="left"/>
+      <w:pPr>
+        <w:ind w:left="6480" w:hanging="360"/>
+      </w:pPr>
+      <w:rPr>
+        <w:rFonts w:ascii="Wingdings" w:hAnsi="Wingdings" w:hint="default"/>
+      </w:rPr>
+    </w:lvl>
+  </w:abstractNum>
+  <w:abstractNum w:abstractNumId="6" w15:restartNumberingAfterBreak="0">
     <w:nsid w:val="1D4F0EEB"/>
     <w:multiLevelType w:val="hybridMultilevel"/>
     <w:tmpl w:val="FA2E42AA"/>
@@ -7434,7 +7800,7 @@
       </w:rPr>
     </w:lvl>
   </w:abstractNum>
-  <w:abstractNum w:abstractNumId="5" w15:restartNumberingAfterBreak="0">
+  <w:abstractNum w:abstractNumId="7" w15:restartNumberingAfterBreak="0">
     <w:nsid w:val="24394F5A"/>
     <w:multiLevelType w:val="hybridMultilevel"/>
     <w:tmpl w:val="A0964BA4"/>
@@ -7550,7 +7916,7 @@
       </w:rPr>
     </w:lvl>
   </w:abstractNum>
-  <w:abstractNum w:abstractNumId="6" w15:restartNumberingAfterBreak="0">
+  <w:abstractNum w:abstractNumId="8" w15:restartNumberingAfterBreak="0">
     <w:nsid w:val="246F7BD9"/>
     <w:multiLevelType w:val="hybridMultilevel"/>
     <w:tmpl w:val="0B88D1B0"/>
@@ -7663,7 +8029,7 @@
       </w:rPr>
     </w:lvl>
   </w:abstractNum>
-  <w:abstractNum w:abstractNumId="7" w15:restartNumberingAfterBreak="0">
+  <w:abstractNum w:abstractNumId="9" w15:restartNumberingAfterBreak="0">
     <w:nsid w:val="248236E0"/>
     <w:multiLevelType w:val="hybridMultilevel"/>
     <w:tmpl w:val="FD4C0D0E"/>
@@ -7776,7 +8142,7 @@
       </w:rPr>
     </w:lvl>
   </w:abstractNum>
-  <w:abstractNum w:abstractNumId="8" w15:restartNumberingAfterBreak="0">
+  <w:abstractNum w:abstractNumId="10" w15:restartNumberingAfterBreak="0">
     <w:nsid w:val="31960095"/>
     <w:multiLevelType w:val="hybridMultilevel"/>
     <w:tmpl w:val="4DD6685C"/>
@@ -7889,7 +8255,7 @@
       </w:pPr>
     </w:lvl>
   </w:abstractNum>
-  <w:abstractNum w:abstractNumId="9" w15:restartNumberingAfterBreak="0">
+  <w:abstractNum w:abstractNumId="11" w15:restartNumberingAfterBreak="0">
     <w:nsid w:val="34892AF0"/>
     <w:multiLevelType w:val="hybridMultilevel"/>
     <w:tmpl w:val="01CC5B10"/>
@@ -8002,7 +8368,7 @@
       </w:pPr>
     </w:lvl>
   </w:abstractNum>
-  <w:abstractNum w:abstractNumId="10" w15:restartNumberingAfterBreak="0">
+  <w:abstractNum w:abstractNumId="12" w15:restartNumberingAfterBreak="0">
     <w:nsid w:val="36273606"/>
     <w:multiLevelType w:val="multilevel"/>
     <w:tmpl w:val="854C3BAA"/>
@@ -8191,7 +8557,7 @@
       </w:rPr>
     </w:lvl>
   </w:abstractNum>
-  <w:abstractNum w:abstractNumId="11" w15:restartNumberingAfterBreak="0">
+  <w:abstractNum w:abstractNumId="13" w15:restartNumberingAfterBreak="0">
     <w:nsid w:val="44C50263"/>
     <w:multiLevelType w:val="hybridMultilevel"/>
     <w:tmpl w:val="6F00E5C6"/>
@@ -8304,7 +8670,7 @@
       </w:pPr>
     </w:lvl>
   </w:abstractNum>
-  <w:abstractNum w:abstractNumId="12" w15:restartNumberingAfterBreak="0">
+  <w:abstractNum w:abstractNumId="14" w15:restartNumberingAfterBreak="0">
     <w:nsid w:val="4C703A0F"/>
     <w:multiLevelType w:val="hybridMultilevel"/>
     <w:tmpl w:val="7A800098"/>
@@ -8417,7 +8783,7 @@
       </w:pPr>
     </w:lvl>
   </w:abstractNum>
-  <w:abstractNum w:abstractNumId="13" w15:restartNumberingAfterBreak="0">
+  <w:abstractNum w:abstractNumId="15" w15:restartNumberingAfterBreak="0">
     <w:nsid w:val="4EE568CE"/>
     <w:multiLevelType w:val="hybridMultilevel"/>
     <w:tmpl w:val="C22E04DA"/>
@@ -8532,7 +8898,7 @@
       </w:pPr>
     </w:lvl>
   </w:abstractNum>
-  <w:abstractNum w:abstractNumId="14" w15:restartNumberingAfterBreak="0">
+  <w:abstractNum w:abstractNumId="16" w15:restartNumberingAfterBreak="0">
     <w:nsid w:val="500A5E33"/>
     <w:multiLevelType w:val="hybridMultilevel"/>
     <w:tmpl w:val="4C942828"/>
@@ -8645,7 +9011,7 @@
       </w:rPr>
     </w:lvl>
   </w:abstractNum>
-  <w:abstractNum w:abstractNumId="15" w15:restartNumberingAfterBreak="0">
+  <w:abstractNum w:abstractNumId="17" w15:restartNumberingAfterBreak="0">
     <w:nsid w:val="75982833"/>
     <w:multiLevelType w:val="hybridMultilevel"/>
     <w:tmpl w:val="CD32ACE6"/>
@@ -8758,7 +9124,7 @@
       </w:rPr>
     </w:lvl>
   </w:abstractNum>
-  <w:abstractNum w:abstractNumId="16" w15:restartNumberingAfterBreak="0">
+  <w:abstractNum w:abstractNumId="18" w15:restartNumberingAfterBreak="0">
     <w:nsid w:val="788975F3"/>
     <w:multiLevelType w:val="hybridMultilevel"/>
     <w:tmpl w:val="033676A2"/>
@@ -8871,7 +9237,7 @@
       </w:pPr>
     </w:lvl>
   </w:abstractNum>
-  <w:abstractNum w:abstractNumId="17" w15:restartNumberingAfterBreak="0">
+  <w:abstractNum w:abstractNumId="19" w15:restartNumberingAfterBreak="0">
     <w:nsid w:val="7F8A3529"/>
     <w:multiLevelType w:val="hybridMultilevel"/>
     <w:tmpl w:val="3B325574"/>
@@ -8961,46 +9327,46 @@
     </w:lvl>
   </w:abstractNum>
   <w:num w:numId="1" w16cid:durableId="61951000">
-    <w:abstractNumId w:val="4"/>
+    <w:abstractNumId w:val="6"/>
   </w:num>
   <w:num w:numId="2" w16cid:durableId="514006404">
-    <w:abstractNumId w:val="1"/>
+    <w:abstractNumId w:val="2"/>
   </w:num>
   <w:num w:numId="3" w16cid:durableId="1796022740">
-    <w:abstractNumId w:val="5"/>
+    <w:abstractNumId w:val="7"/>
   </w:num>
   <w:num w:numId="4" w16cid:durableId="1341930626">
-    <w:abstractNumId w:val="10"/>
+    <w:abstractNumId w:val="12"/>
   </w:num>
   <w:num w:numId="5" w16cid:durableId="1728261745">
-    <w:abstractNumId w:val="9"/>
+    <w:abstractNumId w:val="11"/>
   </w:num>
   <w:num w:numId="6" w16cid:durableId="1277173438">
-    <w:abstractNumId w:val="16"/>
+    <w:abstractNumId w:val="18"/>
   </w:num>
   <w:num w:numId="7" w16cid:durableId="1147548353">
-    <w:abstractNumId w:val="12"/>
+    <w:abstractNumId w:val="14"/>
   </w:num>
   <w:num w:numId="8" w16cid:durableId="945423885">
-    <w:abstractNumId w:val="3"/>
+    <w:abstractNumId w:val="4"/>
   </w:num>
   <w:num w:numId="9" w16cid:durableId="1651789648">
     <w:abstractNumId w:val="0"/>
   </w:num>
   <w:num w:numId="10" w16cid:durableId="1159735805">
-    <w:abstractNumId w:val="8"/>
+    <w:abstractNumId w:val="10"/>
   </w:num>
   <w:num w:numId="11" w16cid:durableId="903831042">
-    <w:abstractNumId w:val="11"/>
+    <w:abstractNumId w:val="13"/>
   </w:num>
   <w:num w:numId="12" w16cid:durableId="437216948">
-    <w:abstractNumId w:val="13"/>
+    <w:abstractNumId w:val="15"/>
   </w:num>
   <w:num w:numId="13" w16cid:durableId="1850176914">
-    <w:abstractNumId w:val="17"/>
+    <w:abstractNumId w:val="19"/>
   </w:num>
   <w:num w:numId="14" w16cid:durableId="441455418">
-    <w:abstractNumId w:val="10"/>
+    <w:abstractNumId w:val="12"/>
     <w:lvlOverride w:ilvl="0">
       <w:startOverride w:val="1"/>
     </w:lvlOverride>
@@ -9030,43 +9396,49 @@
     </w:lvlOverride>
   </w:num>
   <w:num w:numId="15" w16cid:durableId="1010645604">
-    <w:abstractNumId w:val="10"/>
+    <w:abstractNumId w:val="12"/>
   </w:num>
   <w:num w:numId="16" w16cid:durableId="1118597176">
-    <w:abstractNumId w:val="10"/>
+    <w:abstractNumId w:val="12"/>
   </w:num>
   <w:num w:numId="17" w16cid:durableId="855927233">
-    <w:abstractNumId w:val="10"/>
+    <w:abstractNumId w:val="12"/>
   </w:num>
   <w:num w:numId="18" w16cid:durableId="732502677">
-    <w:abstractNumId w:val="15"/>
+    <w:abstractNumId w:val="17"/>
   </w:num>
   <w:num w:numId="19" w16cid:durableId="918952020">
-    <w:abstractNumId w:val="2"/>
+    <w:abstractNumId w:val="3"/>
   </w:num>
   <w:num w:numId="20" w16cid:durableId="361248398">
-    <w:abstractNumId w:val="6"/>
+    <w:abstractNumId w:val="8"/>
   </w:num>
   <w:num w:numId="21" w16cid:durableId="1910073581">
-    <w:abstractNumId w:val="7"/>
+    <w:abstractNumId w:val="9"/>
   </w:num>
   <w:num w:numId="22" w16cid:durableId="1062829720">
-    <w:abstractNumId w:val="14"/>
+    <w:abstractNumId w:val="16"/>
   </w:num>
   <w:num w:numId="23" w16cid:durableId="171074155">
-    <w:abstractNumId w:val="10"/>
+    <w:abstractNumId w:val="12"/>
   </w:num>
   <w:num w:numId="24" w16cid:durableId="1731420483">
-    <w:abstractNumId w:val="10"/>
+    <w:abstractNumId w:val="12"/>
   </w:num>
   <w:num w:numId="25" w16cid:durableId="1373991852">
-    <w:abstractNumId w:val="10"/>
+    <w:abstractNumId w:val="12"/>
   </w:num>
   <w:num w:numId="26" w16cid:durableId="1290211061">
-    <w:abstractNumId w:val="10"/>
+    <w:abstractNumId w:val="12"/>
   </w:num>
   <w:num w:numId="27" w16cid:durableId="2112384535">
-    <w:abstractNumId w:val="10"/>
+    <w:abstractNumId w:val="12"/>
+  </w:num>
+  <w:num w:numId="28" w16cid:durableId="979992268">
+    <w:abstractNumId w:val="5"/>
+  </w:num>
+  <w:num w:numId="29" w16cid:durableId="598372272">
+    <w:abstractNumId w:val="1"/>
   </w:num>
 </w:numbering>
 </file>
@@ -10035,6 +10407,18 @@
       <w:spacing w:after="100"/>
       <w:ind w:left="400"/>
     </w:pPr>
+  </w:style>
+  <w:style w:type="character" w:styleId="FollowedHyperlink">
+    <w:name w:val="FollowedHyperlink"/>
+    <w:basedOn w:val="DefaultParagraphFont"/>
+    <w:uiPriority w:val="99"/>
+    <w:semiHidden/>
+    <w:unhideWhenUsed/>
+    <w:rsid w:val="0016326D"/>
+    <w:rPr>
+      <w:color w:val="800080" w:themeColor="followedHyperlink"/>
+      <w:u w:val="single"/>
+    </w:rPr>
   </w:style>
 </w:styles>
 </file>
@@ -16631,6 +17015,21 @@
 </file>
 
 <file path=customXml/item1.xml><?xml version="1.0" encoding="utf-8"?>
+<?mso-contentType ?>
+<FormTemplates xmlns="http://schemas.microsoft.com/sharepoint/v3/contenttype/forms">
+  <Display>DocumentLibraryForm</Display>
+  <Edit>DocumentLibraryForm</Edit>
+  <New>DocumentLibraryForm</New>
+</FormTemplates>
+</file>
+
+<file path=customXml/item2.xml><?xml version="1.0" encoding="utf-8"?>
+<p:properties xmlns:p="http://schemas.microsoft.com/office/2006/metadata/properties" xmlns:xsi="http://www.w3.org/2001/XMLSchema-instance" xmlns:pc="http://schemas.microsoft.com/office/infopath/2007/PartnerControls">
+  <documentManagement/>
+</p:properties>
+</file>
+
+<file path=customXml/item3.xml><?xml version="1.0" encoding="utf-8"?>
 <ct:contentTypeSchema xmlns:ct="http://schemas.microsoft.com/office/2006/metadata/contentType" xmlns:ma="http://schemas.microsoft.com/office/2006/metadata/properties/metaAttributes" ct:_="" ma:_="" ma:contentTypeName="Document" ma:contentTypeID="0x0101004A6938A6D16A9F41A168DCB1E561FC37" ma:contentTypeVersion="0" ma:contentTypeDescription="Create a new document." ma:contentTypeScope="" ma:versionID="a301393c779a92aaeb722f4b266d6b84">
   <xsd:schema xmlns:xsd="http://www.w3.org/2001/XMLSchema" xmlns:xs="http://www.w3.org/2001/XMLSchema" xmlns:p="http://schemas.microsoft.com/office/2006/metadata/properties" targetNamespace="http://schemas.microsoft.com/office/2006/metadata/properties" ma:root="true" ma:fieldsID="067e30616eeadeb776f014c5fbcfd813">
     <xsd:element name="properties">
@@ -16744,26 +17143,28 @@
 </ct:contentTypeSchema>
 </file>
 
-<file path=customXml/item2.xml><?xml version="1.0" encoding="utf-8"?>
+<file path=customXml/item4.xml><?xml version="1.0" encoding="utf-8"?>
 <b:Sources xmlns:b="http://schemas.openxmlformats.org/officeDocument/2006/bibliography" xmlns="http://schemas.openxmlformats.org/officeDocument/2006/bibliography" SelectedStyle="\APASixthEditionOfficeOnline.xsl" StyleName="APA" Version="6"/>
 </file>
 
-<file path=customXml/item3.xml><?xml version="1.0" encoding="utf-8"?>
-<?mso-contentType ?>
-<FormTemplates xmlns="http://schemas.microsoft.com/sharepoint/v3/contenttype/forms">
-  <Display>DocumentLibraryForm</Display>
-  <Edit>DocumentLibraryForm</Edit>
-  <New>DocumentLibraryForm</New>
-</FormTemplates>
+<file path=customXml/itemProps1.xml><?xml version="1.0" encoding="utf-8"?>
+<ds:datastoreItem xmlns:ds="http://schemas.openxmlformats.org/officeDocument/2006/customXml" ds:itemID="{8D559B33-4825-405B-ACEB-6F229225D325}">
+  <ds:schemaRefs>
+    <ds:schemaRef ds:uri="http://schemas.microsoft.com/sharepoint/v3/contenttype/forms"/>
+  </ds:schemaRefs>
+</ds:datastoreItem>
 </file>
 
-<file path=customXml/item4.xml><?xml version="1.0" encoding="utf-8"?>
-<p:properties xmlns:p="http://schemas.microsoft.com/office/2006/metadata/properties" xmlns:xsi="http://www.w3.org/2001/XMLSchema-instance" xmlns:pc="http://schemas.microsoft.com/office/infopath/2007/PartnerControls">
-  <documentManagement/>
-</p:properties>
+<file path=customXml/itemProps2.xml><?xml version="1.0" encoding="utf-8"?>
+<ds:datastoreItem xmlns:ds="http://schemas.openxmlformats.org/officeDocument/2006/customXml" ds:itemID="{AC94A26D-82EB-45B7-AEA3-129FBDD1FCEB}">
+  <ds:schemaRefs>
+    <ds:schemaRef ds:uri="http://schemas.microsoft.com/office/2006/metadata/properties"/>
+    <ds:schemaRef ds:uri="http://schemas.microsoft.com/office/infopath/2007/PartnerControls"/>
+  </ds:schemaRefs>
+</ds:datastoreItem>
 </file>
 
-<file path=customXml/itemProps1.xml><?xml version="1.0" encoding="utf-8"?>
+<file path=customXml/itemProps3.xml><?xml version="1.0" encoding="utf-8"?>
 <ds:datastoreItem xmlns:ds="http://schemas.openxmlformats.org/officeDocument/2006/customXml" ds:itemID="{113DB896-E076-406C-ADC6-3AA564182A16}">
   <ds:schemaRefs>
     <ds:schemaRef ds:uri="http://schemas.microsoft.com/office/2006/metadata/contentType"/>
@@ -16779,27 +17180,10 @@
 </ds:datastoreItem>
 </file>
 
-<file path=customXml/itemProps2.xml><?xml version="1.0" encoding="utf-8"?>
+<file path=customXml/itemProps4.xml><?xml version="1.0" encoding="utf-8"?>
 <ds:datastoreItem xmlns:ds="http://schemas.openxmlformats.org/officeDocument/2006/customXml" ds:itemID="{AED06569-D703-4CEB-98AE-08845890B420}">
   <ds:schemaRefs>
     <ds:schemaRef ds:uri="http://schemas.openxmlformats.org/officeDocument/2006/bibliography"/>
   </ds:schemaRefs>
 </ds:datastoreItem>
-</file>
-
-<file path=customXml/itemProps3.xml><?xml version="1.0" encoding="utf-8"?>
-<ds:datastoreItem xmlns:ds="http://schemas.openxmlformats.org/officeDocument/2006/customXml" ds:itemID="{8D559B33-4825-405B-ACEB-6F229225D325}">
-  <ds:schemaRefs>
-    <ds:schemaRef ds:uri="http://schemas.microsoft.com/sharepoint/v3/contenttype/forms"/>
-  </ds:schemaRefs>
-</ds:datastoreItem>
-</file>
-
-<file path=customXml/itemProps4.xml><?xml version="1.0" encoding="utf-8"?>
-<ds:datastoreItem xmlns:ds="http://schemas.openxmlformats.org/officeDocument/2006/customXml" ds:itemID="{AC94A26D-82EB-45B7-AEA3-129FBDD1FCEB}">
-  <ds:schemaRefs>
-    <ds:schemaRef ds:uri="http://schemas.microsoft.com/office/2006/metadata/properties"/>
-    <ds:schemaRef ds:uri="http://schemas.microsoft.com/office/infopath/2007/PartnerControls"/>
-  </ds:schemaRefs>
-</ds:datastoreItem>
 </file>
</xml_diff>